<commit_message>
add Jenny physical with small he/she differentiation
</commit_message>
<xml_diff>
--- a/Patient_Info/JeffreySmith_physical.docx
+++ b/Patient_Info/JeffreySmith_physical.docx
@@ -93,7 +93,25 @@
           <w:sz w:val="24"/>
           <w:szCs w:val="24"/>
         </w:rPr>
-        <w:t xml:space="preserve"> Patient appears well in no acute distress. She is overweight/obese.</w:t>
+        <w:t xml:space="preserve"> Patient appears well in no acute distress. </w:t>
+      </w:r>
+      <w:r>
+        <w:rPr>
+          <w:rFonts w:asciiTheme="majorHAnsi" w:eastAsia="Times New Roman" w:hAnsiTheme="majorHAnsi" w:cstheme="majorHAnsi"/>
+          <w:color w:val="222222"/>
+          <w:sz w:val="24"/>
+          <w:szCs w:val="24"/>
+        </w:rPr>
+        <w:t>He</w:t>
+      </w:r>
+      <w:r>
+        <w:rPr>
+          <w:rFonts w:asciiTheme="majorHAnsi" w:eastAsia="Times New Roman" w:hAnsiTheme="majorHAnsi" w:cstheme="majorHAnsi"/>
+          <w:color w:val="222222"/>
+          <w:sz w:val="24"/>
+          <w:szCs w:val="24"/>
+        </w:rPr>
+        <w:t xml:space="preserve"> is overweight/obese.</w:t>
       </w:r>
     </w:p>
     <w:p>

</xml_diff>